<commit_message>
Updated PRISMA after Lam
</commit_message>
<xml_diff>
--- a/files/PRISMA/Source/PRISMA 2009 Flow Diagram - modified.docx
+++ b/files/PRISMA/Source/PRISMA 2009 Flow Diagram - modified.docx
@@ -128,6 +128,452 @@
         <mc:AlternateContent>
           <mc:Choice Requires="wps">
             <w:drawing>
+              <wp:anchor distT="0" distB="0" distL="114300" distR="114300" simplePos="0" relativeHeight="251654144" behindDoc="0" locked="0" layoutInCell="1" allowOverlap="1" wp14:anchorId="20CC916D" wp14:editId="62F3CAD4">
+                <wp:simplePos x="0" y="0"/>
+                <wp:positionH relativeFrom="column">
+                  <wp:posOffset>4229100</wp:posOffset>
+                </wp:positionH>
+                <wp:positionV relativeFrom="paragraph">
+                  <wp:posOffset>4118610</wp:posOffset>
+                </wp:positionV>
+                <wp:extent cx="1714500" cy="1234440"/>
+                <wp:effectExtent l="0" t="0" r="19050" b="22860"/>
+                <wp:wrapNone/>
+                <wp:docPr id="12" name="Rectangle 12"/>
+                <wp:cNvGraphicFramePr>
+                  <a:graphicFrameLocks xmlns:a="http://schemas.openxmlformats.org/drawingml/2006/main"/>
+                </wp:cNvGraphicFramePr>
+                <a:graphic xmlns:a="http://schemas.openxmlformats.org/drawingml/2006/main">
+                  <a:graphicData uri="http://schemas.microsoft.com/office/word/2010/wordprocessingShape">
+                    <wps:wsp>
+                      <wps:cNvSpPr>
+                        <a:spLocks noChangeArrowheads="1"/>
+                      </wps:cNvSpPr>
+                      <wps:spPr bwMode="auto">
+                        <a:xfrm>
+                          <a:off x="0" y="0"/>
+                          <a:ext cx="1714500" cy="1234440"/>
+                        </a:xfrm>
+                        <a:prstGeom prst="rect">
+                          <a:avLst/>
+                        </a:prstGeom>
+                        <a:solidFill>
+                          <a:srgbClr val="FFFFFF"/>
+                        </a:solidFill>
+                        <a:ln w="9525">
+                          <a:solidFill>
+                            <a:srgbClr val="000000"/>
+                          </a:solidFill>
+                          <a:miter lim="800000"/>
+                          <a:headEnd/>
+                          <a:tailEnd/>
+                        </a:ln>
+                      </wps:spPr>
+                      <wps:txbx>
+                        <w:txbxContent>
+                          <w:p>
+                            <w:pPr>
+                              <w:jc w:val="center"/>
+                              <w:rPr>
+                                <w:rFonts w:ascii="Calibri" w:hAnsi="Calibri"/>
+                                <w:sz w:val="22"/>
+                                <w:szCs w:val="22"/>
+                                <w:lang w:val="en"/>
+                              </w:rPr>
+                            </w:pPr>
+                            <w:r>
+                              <w:rPr>
+                                <w:rFonts w:ascii="Calibri" w:hAnsi="Calibri"/>
+                                <w:sz w:val="22"/>
+                                <w:szCs w:val="22"/>
+                              </w:rPr>
+                              <w:t>F</w:t>
+                            </w:r>
+                            <w:r>
+                              <w:rPr>
+                                <w:rFonts w:ascii="Calibri" w:hAnsi="Calibri"/>
+                                <w:sz w:val="22"/>
+                                <w:szCs w:val="22"/>
+                              </w:rPr>
+                              <w:t>u</w:t>
+                            </w:r>
+                            <w:r>
+                              <w:rPr>
+                                <w:rFonts w:ascii="Calibri" w:hAnsi="Calibri"/>
+                                <w:sz w:val="22"/>
+                                <w:szCs w:val="22"/>
+                              </w:rPr>
+                              <w:t>ll-text articles excluded (n=</w:t>
+                            </w:r>
+                            <w:r>
+                              <w:rPr>
+                                <w:rFonts w:ascii="Calibri" w:hAnsi="Calibri"/>
+                                <w:sz w:val="22"/>
+                                <w:szCs w:val="22"/>
+                              </w:rPr>
+                              <w:t>6</w:t>
+                            </w:r>
+                            <w:r>
+                              <w:rPr>
+                                <w:rFonts w:ascii="Calibri" w:hAnsi="Calibri"/>
+                                <w:sz w:val="22"/>
+                                <w:szCs w:val="22"/>
+                              </w:rPr>
+                              <w:t xml:space="preserve">). Reason: could not </w:t>
+                            </w:r>
+                            <w:r>
+                              <w:rPr>
+                                <w:rFonts w:ascii="Calibri" w:hAnsi="Calibri"/>
+                                <w:sz w:val="22"/>
+                                <w:szCs w:val="22"/>
+                              </w:rPr>
+                              <w:t>confirm at least 75% of patients had sepsis</w:t>
+                            </w:r>
+                            <w:r>
+                              <w:rPr>
+                                <w:rFonts w:ascii="Calibri" w:hAnsi="Calibri"/>
+                                <w:sz w:val="22"/>
+                                <w:szCs w:val="22"/>
+                              </w:rPr>
+                              <w:t>.</w:t>
+                            </w:r>
+                            <w:r>
+                              <w:rPr>
+                                <w:rFonts w:ascii="Calibri" w:hAnsi="Calibri"/>
+                                <w:sz w:val="22"/>
+                                <w:szCs w:val="22"/>
+                              </w:rPr>
+                              <w:t xml:space="preserve"> See reconciliation of studies table</w:t>
+                            </w:r>
+                          </w:p>
+                        </w:txbxContent>
+                      </wps:txbx>
+                      <wps:bodyPr rot="0" vert="horz" wrap="square" lIns="91440" tIns="91440" rIns="91440" bIns="91440" anchor="t" anchorCtr="0" upright="1">
+                        <a:noAutofit/>
+                      </wps:bodyPr>
+                    </wps:wsp>
+                  </a:graphicData>
+                </a:graphic>
+                <wp14:sizeRelH relativeFrom="page">
+                  <wp14:pctWidth>0</wp14:pctWidth>
+                </wp14:sizeRelH>
+                <wp14:sizeRelV relativeFrom="page">
+                  <wp14:pctHeight>0</wp14:pctHeight>
+                </wp14:sizeRelV>
+              </wp:anchor>
+            </w:drawing>
+          </mc:Choice>
+          <mc:Fallback>
+            <w:pict>
+              <v:rect w14:anchorId="20CC916D" id="Rectangle 12" o:spid="_x0000_s1026" style="position:absolute;margin-left:333pt;margin-top:324.3pt;width:135pt;height:97.2pt;z-index:251654144;visibility:visible;mso-wrap-style:square;mso-width-percent:0;mso-height-percent:0;mso-wrap-distance-left:9pt;mso-wrap-distance-top:0;mso-wrap-distance-right:9pt;mso-wrap-distance-bottom:0;mso-position-horizontal:absolute;mso-position-horizontal-relative:text;mso-position-vertical:absolute;mso-position-vertical-relative:text;mso-width-percent:0;mso-height-percent:0;mso-width-relative:page;mso-height-relative:page;v-text-anchor:top" o:gfxdata="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">
+                <v:textbox inset=",7.2pt,,7.2pt">
+                  <w:txbxContent>
+                    <w:p>
+                      <w:pPr>
+                        <w:jc w:val="center"/>
+                        <w:rPr>
+                          <w:rFonts w:ascii="Calibri" w:hAnsi="Calibri"/>
+                          <w:sz w:val="22"/>
+                          <w:szCs w:val="22"/>
+                          <w:lang w:val="en"/>
+                        </w:rPr>
+                      </w:pPr>
+                      <w:r>
+                        <w:rPr>
+                          <w:rFonts w:ascii="Calibri" w:hAnsi="Calibri"/>
+                          <w:sz w:val="22"/>
+                          <w:szCs w:val="22"/>
+                        </w:rPr>
+                        <w:t>F</w:t>
+                      </w:r>
+                      <w:r>
+                        <w:rPr>
+                          <w:rFonts w:ascii="Calibri" w:hAnsi="Calibri"/>
+                          <w:sz w:val="22"/>
+                          <w:szCs w:val="22"/>
+                        </w:rPr>
+                        <w:t>u</w:t>
+                      </w:r>
+                      <w:r>
+                        <w:rPr>
+                          <w:rFonts w:ascii="Calibri" w:hAnsi="Calibri"/>
+                          <w:sz w:val="22"/>
+                          <w:szCs w:val="22"/>
+                        </w:rPr>
+                        <w:t>ll-text articles excluded (n=</w:t>
+                      </w:r>
+                      <w:r>
+                        <w:rPr>
+                          <w:rFonts w:ascii="Calibri" w:hAnsi="Calibri"/>
+                          <w:sz w:val="22"/>
+                          <w:szCs w:val="22"/>
+                        </w:rPr>
+                        <w:t>6</w:t>
+                      </w:r>
+                      <w:r>
+                        <w:rPr>
+                          <w:rFonts w:ascii="Calibri" w:hAnsi="Calibri"/>
+                          <w:sz w:val="22"/>
+                          <w:szCs w:val="22"/>
+                        </w:rPr>
+                        <w:t xml:space="preserve">). Reason: could not </w:t>
+                      </w:r>
+                      <w:r>
+                        <w:rPr>
+                          <w:rFonts w:ascii="Calibri" w:hAnsi="Calibri"/>
+                          <w:sz w:val="22"/>
+                          <w:szCs w:val="22"/>
+                        </w:rPr>
+                        <w:t>confirm at least 75% of patients had sepsis</w:t>
+                      </w:r>
+                      <w:r>
+                        <w:rPr>
+                          <w:rFonts w:ascii="Calibri" w:hAnsi="Calibri"/>
+                          <w:sz w:val="22"/>
+                          <w:szCs w:val="22"/>
+                        </w:rPr>
+                        <w:t>.</w:t>
+                      </w:r>
+                      <w:r>
+                        <w:rPr>
+                          <w:rFonts w:ascii="Calibri" w:hAnsi="Calibri"/>
+                          <w:sz w:val="22"/>
+                          <w:szCs w:val="22"/>
+                        </w:rPr>
+                        <w:t xml:space="preserve"> See reconciliation of studies table</w:t>
+                      </w:r>
+                    </w:p>
+                  </w:txbxContent>
+                </v:textbox>
+              </v:rect>
+            </w:pict>
+          </mc:Fallback>
+        </mc:AlternateContent>
+      </w:r>
+      <w:r>
+        <w:rPr>
+          <w:noProof/>
+          <w:lang w:val="en-US" w:eastAsia="en-US"/>
+        </w:rPr>
+        <mc:AlternateContent>
+          <mc:Choice Requires="wps">
+            <w:drawing>
+              <wp:anchor distT="0" distB="0" distL="114300" distR="114300" simplePos="0" relativeHeight="251651072" behindDoc="0" locked="0" layoutInCell="1" allowOverlap="1" wp14:anchorId="1027716E" wp14:editId="54374428">
+                <wp:simplePos x="0" y="0"/>
+                <wp:positionH relativeFrom="column">
+                  <wp:posOffset>4221480</wp:posOffset>
+                </wp:positionH>
+                <wp:positionV relativeFrom="paragraph">
+                  <wp:posOffset>2487930</wp:posOffset>
+                </wp:positionV>
+                <wp:extent cx="1714500" cy="607695"/>
+                <wp:effectExtent l="0" t="0" r="19050" b="20955"/>
+                <wp:wrapNone/>
+                <wp:docPr id="7" name="Rectangle 17"/>
+                <wp:cNvGraphicFramePr>
+                  <a:graphicFrameLocks xmlns:a="http://schemas.openxmlformats.org/drawingml/2006/main"/>
+                </wp:cNvGraphicFramePr>
+                <a:graphic xmlns:a="http://schemas.openxmlformats.org/drawingml/2006/main">
+                  <a:graphicData uri="http://schemas.microsoft.com/office/word/2010/wordprocessingShape">
+                    <wps:wsp>
+                      <wps:cNvSpPr>
+                        <a:spLocks noChangeArrowheads="1"/>
+                      </wps:cNvSpPr>
+                      <wps:spPr bwMode="auto">
+                        <a:xfrm>
+                          <a:off x="0" y="0"/>
+                          <a:ext cx="1714500" cy="607695"/>
+                        </a:xfrm>
+                        <a:prstGeom prst="rect">
+                          <a:avLst/>
+                        </a:prstGeom>
+                        <a:solidFill>
+                          <a:srgbClr val="FFFFFF"/>
+                        </a:solidFill>
+                        <a:ln w="9525">
+                          <a:solidFill>
+                            <a:srgbClr val="000000"/>
+                          </a:solidFill>
+                          <a:miter lim="800000"/>
+                          <a:headEnd/>
+                          <a:tailEnd/>
+                        </a:ln>
+                      </wps:spPr>
+                      <wps:txbx>
+                        <w:txbxContent>
+                          <w:p>
+                            <w:pPr>
+                              <w:jc w:val="center"/>
+                              <w:rPr>
+                                <w:rFonts w:ascii="Calibri" w:hAnsi="Calibri"/>
+                                <w:sz w:val="22"/>
+                                <w:szCs w:val="22"/>
+                              </w:rPr>
+                            </w:pPr>
+                            <w:r>
+                              <w:rPr>
+                                <w:rFonts w:ascii="Calibri" w:hAnsi="Calibri"/>
+                                <w:sz w:val="22"/>
+                                <w:szCs w:val="22"/>
+                              </w:rPr>
+                              <w:t xml:space="preserve">Citations </w:t>
+                            </w:r>
+                            <w:r>
+                              <w:rPr>
+                                <w:rFonts w:ascii="Calibri" w:hAnsi="Calibri"/>
+                                <w:sz w:val="22"/>
+                                <w:szCs w:val="22"/>
+                              </w:rPr>
+                              <w:t>excluded</w:t>
+                            </w:r>
+                          </w:p>
+                          <w:p>
+                            <w:pPr>
+                              <w:jc w:val="center"/>
+                              <w:rPr>
+                                <w:rFonts w:ascii="Calibri" w:hAnsi="Calibri"/>
+                                <w:sz w:val="22"/>
+                                <w:szCs w:val="22"/>
+                              </w:rPr>
+                            </w:pPr>
+                            <w:r>
+                              <w:rPr>
+                                <w:rFonts w:ascii="Calibri" w:hAnsi="Calibri"/>
+                                <w:sz w:val="22"/>
+                                <w:szCs w:val="22"/>
+                              </w:rPr>
+                              <w:t xml:space="preserve">(n = </w:t>
+                            </w:r>
+                            <w:r>
+                              <w:rPr>
+                                <w:rFonts w:ascii="Calibri" w:hAnsi="Calibri"/>
+                                <w:sz w:val="22"/>
+                                <w:szCs w:val="22"/>
+                              </w:rPr>
+                              <w:t>59</w:t>
+                            </w:r>
+                            <w:r>
+                              <w:rPr>
+                                <w:rFonts w:ascii="Calibri" w:hAnsi="Calibri"/>
+                                <w:sz w:val="22"/>
+                                <w:szCs w:val="22"/>
+                              </w:rPr>
+                              <w:t>3</w:t>
+                            </w:r>
+                            <w:r>
+                              <w:rPr>
+                                <w:rFonts w:ascii="Calibri" w:hAnsi="Calibri"/>
+                                <w:sz w:val="22"/>
+                                <w:szCs w:val="22"/>
+                              </w:rPr>
+                              <w:t>)</w:t>
+                            </w:r>
+                          </w:p>
+                        </w:txbxContent>
+                      </wps:txbx>
+                      <wps:bodyPr rot="0" vert="horz" wrap="square" lIns="91440" tIns="91440" rIns="91440" bIns="91440" anchor="t" anchorCtr="0" upright="1">
+                        <a:noAutofit/>
+                      </wps:bodyPr>
+                    </wps:wsp>
+                  </a:graphicData>
+                </a:graphic>
+                <wp14:sizeRelH relativeFrom="page">
+                  <wp14:pctWidth>0</wp14:pctWidth>
+                </wp14:sizeRelH>
+                <wp14:sizeRelV relativeFrom="page">
+                  <wp14:pctHeight>0</wp14:pctHeight>
+                </wp14:sizeRelV>
+              </wp:anchor>
+            </w:drawing>
+          </mc:Choice>
+          <mc:Fallback>
+            <w:pict>
+              <v:rect w14:anchorId="1027716E" id="Rectangle 17" o:spid="_x0000_s1027" style="position:absolute;margin-left:332.4pt;margin-top:195.9pt;width:135pt;height:47.85pt;z-index:251651072;visibility:visible;mso-wrap-style:square;mso-width-percent:0;mso-height-percent:0;mso-wrap-distance-left:9pt;mso-wrap-distance-top:0;mso-wrap-distance-right:9pt;mso-wrap-distance-bottom:0;mso-position-horizontal:absolute;mso-position-horizontal-relative:text;mso-position-vertical:absolute;mso-position-vertical-relative:text;mso-width-percent:0;mso-height-percent:0;mso-width-relative:page;mso-height-relative:page;v-text-anchor:top" o:gfxdata="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">
+                <v:textbox inset=",7.2pt,,7.2pt">
+                  <w:txbxContent>
+                    <w:p>
+                      <w:pPr>
+                        <w:jc w:val="center"/>
+                        <w:rPr>
+                          <w:rFonts w:ascii="Calibri" w:hAnsi="Calibri"/>
+                          <w:sz w:val="22"/>
+                          <w:szCs w:val="22"/>
+                        </w:rPr>
+                      </w:pPr>
+                      <w:r>
+                        <w:rPr>
+                          <w:rFonts w:ascii="Calibri" w:hAnsi="Calibri"/>
+                          <w:sz w:val="22"/>
+                          <w:szCs w:val="22"/>
+                        </w:rPr>
+                        <w:t xml:space="preserve">Citations </w:t>
+                      </w:r>
+                      <w:r>
+                        <w:rPr>
+                          <w:rFonts w:ascii="Calibri" w:hAnsi="Calibri"/>
+                          <w:sz w:val="22"/>
+                          <w:szCs w:val="22"/>
+                        </w:rPr>
+                        <w:t>excluded</w:t>
+                      </w:r>
+                    </w:p>
+                    <w:p>
+                      <w:pPr>
+                        <w:jc w:val="center"/>
+                        <w:rPr>
+                          <w:rFonts w:ascii="Calibri" w:hAnsi="Calibri"/>
+                          <w:sz w:val="22"/>
+                          <w:szCs w:val="22"/>
+                        </w:rPr>
+                      </w:pPr>
+                      <w:r>
+                        <w:rPr>
+                          <w:rFonts w:ascii="Calibri" w:hAnsi="Calibri"/>
+                          <w:sz w:val="22"/>
+                          <w:szCs w:val="22"/>
+                        </w:rPr>
+                        <w:t xml:space="preserve">(n = </w:t>
+                      </w:r>
+                      <w:r>
+                        <w:rPr>
+                          <w:rFonts w:ascii="Calibri" w:hAnsi="Calibri"/>
+                          <w:sz w:val="22"/>
+                          <w:szCs w:val="22"/>
+                        </w:rPr>
+                        <w:t>59</w:t>
+                      </w:r>
+                      <w:r>
+                        <w:rPr>
+                          <w:rFonts w:ascii="Calibri" w:hAnsi="Calibri"/>
+                          <w:sz w:val="22"/>
+                          <w:szCs w:val="22"/>
+                        </w:rPr>
+                        <w:t>3</w:t>
+                      </w:r>
+                      <w:r>
+                        <w:rPr>
+                          <w:rFonts w:ascii="Calibri" w:hAnsi="Calibri"/>
+                          <w:sz w:val="22"/>
+                          <w:szCs w:val="22"/>
+                        </w:rPr>
+                        <w:t>)</w:t>
+                      </w:r>
+                    </w:p>
+                  </w:txbxContent>
+                </v:textbox>
+              </v:rect>
+            </w:pict>
+          </mc:Fallback>
+        </mc:AlternateContent>
+      </w:r>
+      <w:r>
+        <w:rPr>
+          <w:noProof/>
+          <w:lang w:val="en-US" w:eastAsia="en-US"/>
+        </w:rPr>
+        <mc:AlternateContent>
+          <mc:Choice Requires="wps">
+            <w:drawing>
               <wp:anchor distT="0" distB="0" distL="114300" distR="114300" simplePos="0" relativeHeight="251649024" behindDoc="0" locked="0" layoutInCell="1" allowOverlap="1" wp14:anchorId="0114A7A1" wp14:editId="106F7886">
                 <wp:simplePos x="0" y="0"/>
                 <wp:positionH relativeFrom="column">
@@ -194,7 +640,16 @@
                                 <w:sz w:val="22"/>
                                 <w:szCs w:val="22"/>
                               </w:rPr>
-                              <w:t xml:space="preserve">dditional </w:t>
+                              <w:t>d</w:t>
+                            </w:r>
+                            <w:bookmarkStart w:id="0" w:name="_GoBack"/>
+                            <w:r>
+                              <w:rPr>
+                                <w:rFonts w:ascii="Calibri" w:hAnsi="Calibri"/>
+                                <w:sz w:val="22"/>
+                                <w:szCs w:val="22"/>
+                              </w:rPr>
+                              <w:t xml:space="preserve">ditional </w:t>
                             </w:r>
                             <w:r>
                               <w:rPr>
@@ -287,7 +742,16 @@
                                 <w:sz w:val="22"/>
                                 <w:szCs w:val="22"/>
                               </w:rPr>
-                              <w:t>ClinicalTrials.gov (n=24)</w:t>
+                              <w:t>ClinicalTrials.gov (n</w:t>
+                            </w:r>
+                            <w:bookmarkEnd w:id="0"/>
+                            <w:r>
+                              <w:rPr>
+                                <w:rFonts w:ascii="Calibri" w:hAnsi="Calibri"/>
+                                <w:sz w:val="22"/>
+                                <w:szCs w:val="22"/>
+                              </w:rPr>
+                              <w:t>=24)</w:t>
                             </w:r>
                           </w:p>
                           <w:p>
@@ -336,7 +800,7 @@
           </mc:Choice>
           <mc:Fallback>
             <w:pict>
-              <v:rect w14:anchorId="0114A7A1" id="Rectangle 6" o:spid="_x0000_s1026" style="position:absolute;margin-left:329.4pt;margin-top:16.5pt;width:175.5pt;height:130.35pt;z-index:251649024;visibility:visible;mso-wrap-style:square;mso-width-percent:0;mso-height-percent:0;mso-wrap-distance-left:9pt;mso-wrap-distance-top:0;mso-wrap-distance-right:9pt;mso-wrap-distance-bottom:0;mso-position-horizontal:absolute;mso-position-horizontal-relative:text;mso-position-vertical:absolute;mso-position-vertical-relative:text;mso-width-percent:0;mso-height-percent:0;mso-width-relative:page;mso-height-relative:page;v-text-anchor:top" o:gfxdata="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">
+              <v:rect w14:anchorId="0114A7A1" id="Rectangle 6" o:spid="_x0000_s1028" style="position:absolute;margin-left:329.4pt;margin-top:16.5pt;width:175.5pt;height:130.35pt;z-index:251649024;visibility:visible;mso-wrap-style:square;mso-width-percent:0;mso-height-percent:0;mso-wrap-distance-left:9pt;mso-wrap-distance-top:0;mso-wrap-distance-right:9pt;mso-wrap-distance-bottom:0;mso-position-horizontal:absolute;mso-position-horizontal-relative:text;mso-position-vertical:absolute;mso-position-vertical-relative:text;mso-width-percent:0;mso-height-percent:0;mso-width-relative:page;mso-height-relative:page;v-text-anchor:top" o:gfxdata="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">
                 <v:textbox inset=",7.2pt,,7.2pt">
                   <w:txbxContent>
                     <w:p>
@@ -362,7 +826,16 @@
                           <w:sz w:val="22"/>
                           <w:szCs w:val="22"/>
                         </w:rPr>
-                        <w:t xml:space="preserve">dditional </w:t>
+                        <w:t>d</w:t>
+                      </w:r>
+                      <w:bookmarkStart w:id="1" w:name="_GoBack"/>
+                      <w:r>
+                        <w:rPr>
+                          <w:rFonts w:ascii="Calibri" w:hAnsi="Calibri"/>
+                          <w:sz w:val="22"/>
+                          <w:szCs w:val="22"/>
+                        </w:rPr>
+                        <w:t xml:space="preserve">ditional </w:t>
                       </w:r>
                       <w:r>
                         <w:rPr>
@@ -455,7 +928,16 @@
                           <w:sz w:val="22"/>
                           <w:szCs w:val="22"/>
                         </w:rPr>
-                        <w:t>ClinicalTrials.gov (n=24)</w:t>
+                        <w:t>ClinicalTrials.gov (n</w:t>
+                      </w:r>
+                      <w:bookmarkEnd w:id="1"/>
+                      <w:r>
+                        <w:rPr>
+                          <w:rFonts w:ascii="Calibri" w:hAnsi="Calibri"/>
+                          <w:sz w:val="22"/>
+                          <w:szCs w:val="22"/>
+                        </w:rPr>
+                        <w:t>=24)</w:t>
                       </w:r>
                     </w:p>
                     <w:p>
@@ -484,534 +966,6 @@
                         </w:rPr>
                         <w:t>)</w:t>
                       </w:r>
-                    </w:p>
-                  </w:txbxContent>
-                </v:textbox>
-              </v:rect>
-            </w:pict>
-          </mc:Fallback>
-        </mc:AlternateContent>
-      </w:r>
-      <w:r>
-        <w:rPr>
-          <w:noProof/>
-          <w:lang w:val="en-US" w:eastAsia="en-US"/>
-        </w:rPr>
-        <mc:AlternateContent>
-          <mc:Choice Requires="wps">
-            <w:drawing>
-              <wp:anchor distT="0" distB="0" distL="114300" distR="114300" simplePos="0" relativeHeight="251654144" behindDoc="0" locked="0" layoutInCell="1" allowOverlap="1" wp14:anchorId="20CC916D" wp14:editId="62F3CAD4">
-                <wp:simplePos x="0" y="0"/>
-                <wp:positionH relativeFrom="column">
-                  <wp:posOffset>4229100</wp:posOffset>
-                </wp:positionH>
-                <wp:positionV relativeFrom="paragraph">
-                  <wp:posOffset>4116705</wp:posOffset>
-                </wp:positionV>
-                <wp:extent cx="1714500" cy="1009650"/>
-                <wp:effectExtent l="0" t="0" r="19050" b="19050"/>
-                <wp:wrapNone/>
-                <wp:docPr id="12" name="Rectangle 12"/>
-                <wp:cNvGraphicFramePr>
-                  <a:graphicFrameLocks xmlns:a="http://schemas.openxmlformats.org/drawingml/2006/main"/>
-                </wp:cNvGraphicFramePr>
-                <a:graphic xmlns:a="http://schemas.openxmlformats.org/drawingml/2006/main">
-                  <a:graphicData uri="http://schemas.microsoft.com/office/word/2010/wordprocessingShape">
-                    <wps:wsp>
-                      <wps:cNvSpPr>
-                        <a:spLocks noChangeArrowheads="1"/>
-                      </wps:cNvSpPr>
-                      <wps:spPr bwMode="auto">
-                        <a:xfrm>
-                          <a:off x="0" y="0"/>
-                          <a:ext cx="1714500" cy="1009650"/>
-                        </a:xfrm>
-                        <a:prstGeom prst="rect">
-                          <a:avLst/>
-                        </a:prstGeom>
-                        <a:solidFill>
-                          <a:srgbClr val="FFFFFF"/>
-                        </a:solidFill>
-                        <a:ln w="9525">
-                          <a:solidFill>
-                            <a:srgbClr val="000000"/>
-                          </a:solidFill>
-                          <a:miter lim="800000"/>
-                          <a:headEnd/>
-                          <a:tailEnd/>
-                        </a:ln>
-                      </wps:spPr>
-                      <wps:txbx>
-                        <w:txbxContent>
-                          <w:p>
-                            <w:pPr>
-                              <w:jc w:val="center"/>
-                              <w:rPr>
-                                <w:rFonts w:ascii="Calibri" w:hAnsi="Calibri"/>
-                                <w:sz w:val="22"/>
-                                <w:szCs w:val="22"/>
-                                <w:lang w:val="en"/>
-                              </w:rPr>
-                            </w:pPr>
-                            <w:r>
-                              <w:rPr>
-                                <w:rFonts w:ascii="Calibri" w:hAnsi="Calibri"/>
-                                <w:sz w:val="22"/>
-                                <w:szCs w:val="22"/>
-                              </w:rPr>
-                              <w:t>F</w:t>
-                            </w:r>
-                            <w:r>
-                              <w:rPr>
-                                <w:rFonts w:ascii="Calibri" w:hAnsi="Calibri"/>
-                                <w:sz w:val="22"/>
-                                <w:szCs w:val="22"/>
-                              </w:rPr>
-                              <w:t>u</w:t>
-                            </w:r>
-                            <w:r>
-                              <w:rPr>
-                                <w:rFonts w:ascii="Calibri" w:hAnsi="Calibri"/>
-                                <w:sz w:val="22"/>
-                                <w:szCs w:val="22"/>
-                              </w:rPr>
-                              <w:t>ll-text articles excluded (n=4</w:t>
-                            </w:r>
-                            <w:r>
-                              <w:rPr>
-                                <w:rFonts w:ascii="Calibri" w:hAnsi="Calibri"/>
-                                <w:sz w:val="22"/>
-                                <w:szCs w:val="22"/>
-                              </w:rPr>
-                              <w:t xml:space="preserve">). Reason: could not </w:t>
-                            </w:r>
-                            <w:r>
-                              <w:rPr>
-                                <w:rFonts w:ascii="Calibri" w:hAnsi="Calibri"/>
-                                <w:sz w:val="22"/>
-                                <w:szCs w:val="22"/>
-                              </w:rPr>
-                              <w:t>confirm at least 75% of patients had sepsis</w:t>
-                            </w:r>
-                            <w:r>
-                              <w:rPr>
-                                <w:rFonts w:ascii="Calibri" w:hAnsi="Calibri"/>
-                                <w:sz w:val="22"/>
-                                <w:szCs w:val="22"/>
-                              </w:rPr>
-                              <w:t>.</w:t>
-                            </w:r>
-                          </w:p>
-                        </w:txbxContent>
-                      </wps:txbx>
-                      <wps:bodyPr rot="0" vert="horz" wrap="square" lIns="91440" tIns="91440" rIns="91440" bIns="91440" anchor="t" anchorCtr="0" upright="1">
-                        <a:noAutofit/>
-                      </wps:bodyPr>
-                    </wps:wsp>
-                  </a:graphicData>
-                </a:graphic>
-                <wp14:sizeRelH relativeFrom="page">
-                  <wp14:pctWidth>0</wp14:pctWidth>
-                </wp14:sizeRelH>
-                <wp14:sizeRelV relativeFrom="page">
-                  <wp14:pctHeight>0</wp14:pctHeight>
-                </wp14:sizeRelV>
-              </wp:anchor>
-            </w:drawing>
-          </mc:Choice>
-          <mc:Fallback>
-            <w:pict>
-              <v:rect w14:anchorId="20CC916D" id="Rectangle 12" o:spid="_x0000_s1027" style="position:absolute;margin-left:333pt;margin-top:324.15pt;width:135pt;height:79.5pt;z-index:251654144;visibility:visible;mso-wrap-style:square;mso-width-percent:0;mso-height-percent:0;mso-wrap-distance-left:9pt;mso-wrap-distance-top:0;mso-wrap-distance-right:9pt;mso-wrap-distance-bottom:0;mso-position-horizontal:absolute;mso-position-horizontal-relative:text;mso-position-vertical:absolute;mso-position-vertical-relative:text;mso-width-percent:0;mso-height-percent:0;mso-width-relative:page;mso-height-relative:page;v-text-anchor:top" o:gfxdata="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">
-                <v:textbox inset=",7.2pt,,7.2pt">
-                  <w:txbxContent>
-                    <w:p>
-                      <w:pPr>
-                        <w:jc w:val="center"/>
-                        <w:rPr>
-                          <w:rFonts w:ascii="Calibri" w:hAnsi="Calibri"/>
-                          <w:sz w:val="22"/>
-                          <w:szCs w:val="22"/>
-                          <w:lang w:val="en"/>
-                        </w:rPr>
-                      </w:pPr>
-                      <w:r>
-                        <w:rPr>
-                          <w:rFonts w:ascii="Calibri" w:hAnsi="Calibri"/>
-                          <w:sz w:val="22"/>
-                          <w:szCs w:val="22"/>
-                        </w:rPr>
-                        <w:t>F</w:t>
-                      </w:r>
-                      <w:r>
-                        <w:rPr>
-                          <w:rFonts w:ascii="Calibri" w:hAnsi="Calibri"/>
-                          <w:sz w:val="22"/>
-                          <w:szCs w:val="22"/>
-                        </w:rPr>
-                        <w:t>u</w:t>
-                      </w:r>
-                      <w:r>
-                        <w:rPr>
-                          <w:rFonts w:ascii="Calibri" w:hAnsi="Calibri"/>
-                          <w:sz w:val="22"/>
-                          <w:szCs w:val="22"/>
-                        </w:rPr>
-                        <w:t>ll-text articles excluded (n=4</w:t>
-                      </w:r>
-                      <w:r>
-                        <w:rPr>
-                          <w:rFonts w:ascii="Calibri" w:hAnsi="Calibri"/>
-                          <w:sz w:val="22"/>
-                          <w:szCs w:val="22"/>
-                        </w:rPr>
-                        <w:t xml:space="preserve">). Reason: could not </w:t>
-                      </w:r>
-                      <w:r>
-                        <w:rPr>
-                          <w:rFonts w:ascii="Calibri" w:hAnsi="Calibri"/>
-                          <w:sz w:val="22"/>
-                          <w:szCs w:val="22"/>
-                        </w:rPr>
-                        <w:t>confirm at least 75% of patients had sepsis</w:t>
-                      </w:r>
-                      <w:r>
-                        <w:rPr>
-                          <w:rFonts w:ascii="Calibri" w:hAnsi="Calibri"/>
-                          <w:sz w:val="22"/>
-                          <w:szCs w:val="22"/>
-                        </w:rPr>
-                        <w:t>.</w:t>
-                      </w:r>
-                    </w:p>
-                  </w:txbxContent>
-                </v:textbox>
-              </v:rect>
-            </w:pict>
-          </mc:Fallback>
-        </mc:AlternateContent>
-      </w:r>
-      <w:r>
-        <w:rPr>
-          <w:noProof/>
-          <w:lang w:val="en-US" w:eastAsia="en-US"/>
-        </w:rPr>
-        <mc:AlternateContent>
-          <mc:Choice Requires="wps">
-            <w:drawing>
-              <wp:anchor distT="0" distB="0" distL="114300" distR="114300" simplePos="0" relativeHeight="251651072" behindDoc="0" locked="0" layoutInCell="1" allowOverlap="1" wp14:anchorId="1027716E" wp14:editId="54374428">
-                <wp:simplePos x="0" y="0"/>
-                <wp:positionH relativeFrom="column">
-                  <wp:posOffset>4219575</wp:posOffset>
-                </wp:positionH>
-                <wp:positionV relativeFrom="paragraph">
-                  <wp:posOffset>2487930</wp:posOffset>
-                </wp:positionV>
-                <wp:extent cx="1714500" cy="1219835"/>
-                <wp:effectExtent l="0" t="0" r="19050" b="18415"/>
-                <wp:wrapNone/>
-                <wp:docPr id="7" name="Rectangle 17"/>
-                <wp:cNvGraphicFramePr>
-                  <a:graphicFrameLocks xmlns:a="http://schemas.openxmlformats.org/drawingml/2006/main"/>
-                </wp:cNvGraphicFramePr>
-                <a:graphic xmlns:a="http://schemas.openxmlformats.org/drawingml/2006/main">
-                  <a:graphicData uri="http://schemas.microsoft.com/office/word/2010/wordprocessingShape">
-                    <wps:wsp>
-                      <wps:cNvSpPr>
-                        <a:spLocks noChangeArrowheads="1"/>
-                      </wps:cNvSpPr>
-                      <wps:spPr bwMode="auto">
-                        <a:xfrm>
-                          <a:off x="0" y="0"/>
-                          <a:ext cx="1714500" cy="1219835"/>
-                        </a:xfrm>
-                        <a:prstGeom prst="rect">
-                          <a:avLst/>
-                        </a:prstGeom>
-                        <a:solidFill>
-                          <a:srgbClr val="FFFFFF"/>
-                        </a:solidFill>
-                        <a:ln w="9525">
-                          <a:solidFill>
-                            <a:srgbClr val="000000"/>
-                          </a:solidFill>
-                          <a:miter lim="800000"/>
-                          <a:headEnd/>
-                          <a:tailEnd/>
-                        </a:ln>
-                      </wps:spPr>
-                      <wps:txbx>
-                        <w:txbxContent>
-                          <w:p>
-                            <w:pPr>
-                              <w:jc w:val="center"/>
-                              <w:rPr>
-                                <w:rFonts w:ascii="Calibri" w:hAnsi="Calibri"/>
-                                <w:sz w:val="22"/>
-                                <w:szCs w:val="22"/>
-                              </w:rPr>
-                            </w:pPr>
-                            <w:r>
-                              <w:rPr>
-                                <w:rFonts w:ascii="Calibri" w:hAnsi="Calibri"/>
-                                <w:sz w:val="22"/>
-                                <w:szCs w:val="22"/>
-                              </w:rPr>
-                              <w:t xml:space="preserve">Citations </w:t>
-                            </w:r>
-                            <w:r>
-                              <w:rPr>
-                                <w:rFonts w:ascii="Calibri" w:hAnsi="Calibri"/>
-                                <w:sz w:val="22"/>
-                                <w:szCs w:val="22"/>
-                              </w:rPr>
-                              <w:t>excluded</w:t>
-                            </w:r>
-                          </w:p>
-                          <w:p>
-                            <w:pPr>
-                              <w:jc w:val="center"/>
-                              <w:rPr>
-                                <w:rFonts w:ascii="Calibri" w:hAnsi="Calibri"/>
-                                <w:sz w:val="22"/>
-                                <w:szCs w:val="22"/>
-                              </w:rPr>
-                            </w:pPr>
-                            <w:r>
-                              <w:rPr>
-                                <w:rFonts w:ascii="Calibri" w:hAnsi="Calibri"/>
-                                <w:sz w:val="22"/>
-                                <w:szCs w:val="22"/>
-                              </w:rPr>
-                              <w:t xml:space="preserve">(n = </w:t>
-                            </w:r>
-                            <w:r>
-                              <w:rPr>
-                                <w:rFonts w:ascii="Calibri" w:hAnsi="Calibri"/>
-                                <w:sz w:val="22"/>
-                                <w:szCs w:val="22"/>
-                              </w:rPr>
-                              <w:t>594</w:t>
-                            </w:r>
-                            <w:r>
-                              <w:rPr>
-                                <w:rFonts w:ascii="Calibri" w:hAnsi="Calibri"/>
-                                <w:sz w:val="22"/>
-                                <w:szCs w:val="22"/>
-                              </w:rPr>
-                              <w:t>)</w:t>
-                            </w:r>
-                          </w:p>
-                          <w:p>
-                            <w:pPr>
-                              <w:jc w:val="center"/>
-                              <w:rPr>
-                                <w:rFonts w:ascii="Calibri" w:hAnsi="Calibri"/>
-                                <w:sz w:val="22"/>
-                                <w:szCs w:val="22"/>
-                              </w:rPr>
-                            </w:pPr>
-                            <w:r>
-                              <w:rPr>
-                                <w:rFonts w:ascii="Tahoma" w:hAnsi="Tahoma" w:cs="Tahoma"/>
-                              </w:rPr>
-                              <w:t xml:space="preserve">Did </w:t>
-                            </w:r>
-                            <w:r>
-                              <w:rPr>
-                                <w:rFonts w:ascii="Tahoma" w:hAnsi="Tahoma" w:cs="Tahoma"/>
-                              </w:rPr>
-                              <w:t>not meet inclusion criteria (</w:t>
-                            </w:r>
-                            <w:r>
-                              <w:rPr>
-                                <w:rFonts w:ascii="Tahoma" w:hAnsi="Tahoma" w:cs="Tahoma"/>
-                              </w:rPr>
-                              <w:t>5</w:t>
-                            </w:r>
-                            <w:bookmarkStart w:id="0" w:name="_GoBack"/>
-                            <w:bookmarkEnd w:id="0"/>
-                            <w:r>
-                              <w:rPr>
-                                <w:rFonts w:ascii="Tahoma" w:hAnsi="Tahoma" w:cs="Tahoma"/>
-                              </w:rPr>
-                              <w:t>54</w:t>
-                            </w:r>
-                            <w:r>
-                              <w:rPr>
-                                <w:rFonts w:ascii="Tahoma" w:hAnsi="Tahoma" w:cs="Tahoma"/>
-                              </w:rPr>
-                              <w:t>) or were secondary pu</w:t>
-                            </w:r>
-                            <w:r>
-                              <w:rPr>
-                                <w:rFonts w:ascii="Tahoma" w:hAnsi="Tahoma" w:cs="Tahoma"/>
-                              </w:rPr>
-                              <w:t>blications of included trials (0</w:t>
-                            </w:r>
-                            <w:r>
-                              <w:rPr>
-                                <w:rFonts w:ascii="Tahoma" w:hAnsi="Tahoma" w:cs="Tahoma"/>
-                              </w:rPr>
-                              <w:t>)</w:t>
-                            </w:r>
-                          </w:p>
-                          <w:p>
-                            <w:pPr>
-                              <w:jc w:val="center"/>
-                              <w:rPr>
-                                <w:rFonts w:ascii="Calibri" w:hAnsi="Calibri"/>
-                                <w:sz w:val="22"/>
-                                <w:szCs w:val="22"/>
-                                <w:lang w:val="en"/>
-                              </w:rPr>
-                            </w:pPr>
-                          </w:p>
-                        </w:txbxContent>
-                      </wps:txbx>
-                      <wps:bodyPr rot="0" vert="horz" wrap="square" lIns="91440" tIns="91440" rIns="91440" bIns="91440" anchor="t" anchorCtr="0" upright="1">
-                        <a:noAutofit/>
-                      </wps:bodyPr>
-                    </wps:wsp>
-                  </a:graphicData>
-                </a:graphic>
-                <wp14:sizeRelH relativeFrom="page">
-                  <wp14:pctWidth>0</wp14:pctWidth>
-                </wp14:sizeRelH>
-                <wp14:sizeRelV relativeFrom="page">
-                  <wp14:pctHeight>0</wp14:pctHeight>
-                </wp14:sizeRelV>
-              </wp:anchor>
-            </w:drawing>
-          </mc:Choice>
-          <mc:Fallback>
-            <w:pict>
-              <v:rect w14:anchorId="1027716E" id="Rectangle 17" o:spid="_x0000_s1028" style="position:absolute;margin-left:332.25pt;margin-top:195.9pt;width:135pt;height:96.05pt;z-index:251651072;visibility:visible;mso-wrap-style:square;mso-width-percent:0;mso-height-percent:0;mso-wrap-distance-left:9pt;mso-wrap-distance-top:0;mso-wrap-distance-right:9pt;mso-wrap-distance-bottom:0;mso-position-horizontal:absolute;mso-position-horizontal-relative:text;mso-position-vertical:absolute;mso-position-vertical-relative:text;mso-width-percent:0;mso-height-percent:0;mso-width-relative:page;mso-height-relative:page;v-text-anchor:top" o:gfxdata="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">
-                <v:textbox inset=",7.2pt,,7.2pt">
-                  <w:txbxContent>
-                    <w:p>
-                      <w:pPr>
-                        <w:jc w:val="center"/>
-                        <w:rPr>
-                          <w:rFonts w:ascii="Calibri" w:hAnsi="Calibri"/>
-                          <w:sz w:val="22"/>
-                          <w:szCs w:val="22"/>
-                        </w:rPr>
-                      </w:pPr>
-                      <w:r>
-                        <w:rPr>
-                          <w:rFonts w:ascii="Calibri" w:hAnsi="Calibri"/>
-                          <w:sz w:val="22"/>
-                          <w:szCs w:val="22"/>
-                        </w:rPr>
-                        <w:t xml:space="preserve">Citations </w:t>
-                      </w:r>
-                      <w:r>
-                        <w:rPr>
-                          <w:rFonts w:ascii="Calibri" w:hAnsi="Calibri"/>
-                          <w:sz w:val="22"/>
-                          <w:szCs w:val="22"/>
-                        </w:rPr>
-                        <w:t>excluded</w:t>
-                      </w:r>
-                    </w:p>
-                    <w:p>
-                      <w:pPr>
-                        <w:jc w:val="center"/>
-                        <w:rPr>
-                          <w:rFonts w:ascii="Calibri" w:hAnsi="Calibri"/>
-                          <w:sz w:val="22"/>
-                          <w:szCs w:val="22"/>
-                        </w:rPr>
-                      </w:pPr>
-                      <w:r>
-                        <w:rPr>
-                          <w:rFonts w:ascii="Calibri" w:hAnsi="Calibri"/>
-                          <w:sz w:val="22"/>
-                          <w:szCs w:val="22"/>
-                        </w:rPr>
-                        <w:t xml:space="preserve">(n = </w:t>
-                      </w:r>
-                      <w:r>
-                        <w:rPr>
-                          <w:rFonts w:ascii="Calibri" w:hAnsi="Calibri"/>
-                          <w:sz w:val="22"/>
-                          <w:szCs w:val="22"/>
-                        </w:rPr>
-                        <w:t>594</w:t>
-                      </w:r>
-                      <w:r>
-                        <w:rPr>
-                          <w:rFonts w:ascii="Calibri" w:hAnsi="Calibri"/>
-                          <w:sz w:val="22"/>
-                          <w:szCs w:val="22"/>
-                        </w:rPr>
-                        <w:t>)</w:t>
-                      </w:r>
-                    </w:p>
-                    <w:p>
-                      <w:pPr>
-                        <w:jc w:val="center"/>
-                        <w:rPr>
-                          <w:rFonts w:ascii="Calibri" w:hAnsi="Calibri"/>
-                          <w:sz w:val="22"/>
-                          <w:szCs w:val="22"/>
-                        </w:rPr>
-                      </w:pPr>
-                      <w:r>
-                        <w:rPr>
-                          <w:rFonts w:ascii="Tahoma" w:hAnsi="Tahoma" w:cs="Tahoma"/>
-                        </w:rPr>
-                        <w:t xml:space="preserve">Did </w:t>
-                      </w:r>
-                      <w:r>
-                        <w:rPr>
-                          <w:rFonts w:ascii="Tahoma" w:hAnsi="Tahoma" w:cs="Tahoma"/>
-                        </w:rPr>
-                        <w:t>not meet inclusion criteria (</w:t>
-                      </w:r>
-                      <w:r>
-                        <w:rPr>
-                          <w:rFonts w:ascii="Tahoma" w:hAnsi="Tahoma" w:cs="Tahoma"/>
-                        </w:rPr>
-                        <w:t>5</w:t>
-                      </w:r>
-                      <w:bookmarkStart w:id="1" w:name="_GoBack"/>
-                      <w:bookmarkEnd w:id="1"/>
-                      <w:r>
-                        <w:rPr>
-                          <w:rFonts w:ascii="Tahoma" w:hAnsi="Tahoma" w:cs="Tahoma"/>
-                        </w:rPr>
-                        <w:t>54</w:t>
-                      </w:r>
-                      <w:r>
-                        <w:rPr>
-                          <w:rFonts w:ascii="Tahoma" w:hAnsi="Tahoma" w:cs="Tahoma"/>
-                        </w:rPr>
-                        <w:t>) or were secondary pu</w:t>
-                      </w:r>
-                      <w:r>
-                        <w:rPr>
-                          <w:rFonts w:ascii="Tahoma" w:hAnsi="Tahoma" w:cs="Tahoma"/>
-                        </w:rPr>
-                        <w:t>blications of included trials (0</w:t>
-                      </w:r>
-                      <w:r>
-                        <w:rPr>
-                          <w:rFonts w:ascii="Tahoma" w:hAnsi="Tahoma" w:cs="Tahoma"/>
-                        </w:rPr>
-                        <w:t>)</w:t>
-                      </w:r>
-                    </w:p>
-                    <w:p>
-                      <w:pPr>
-                        <w:jc w:val="center"/>
-                        <w:rPr>
-                          <w:rFonts w:ascii="Calibri" w:hAnsi="Calibri"/>
-                          <w:sz w:val="22"/>
-                          <w:szCs w:val="22"/>
-                          <w:lang w:val="en"/>
-                        </w:rPr>
-                      </w:pPr>
                     </w:p>
                   </w:txbxContent>
                 </v:textbox>
@@ -2393,7 +2347,15 @@
                                 <w:szCs w:val="22"/>
                               </w:rPr>
                               <w:br/>
-                              <w:t>(n = 18</w:t>
+                              <w:t>(n = 1</w:t>
+                            </w:r>
+                            <w:r>
+                              <w:rPr>
+                                <w:rFonts w:ascii="Calibri" w:hAnsi="Calibri"/>
+                                <w:sz w:val="22"/>
+                                <w:szCs w:val="22"/>
+                              </w:rPr>
+                              <w:t>9</w:t>
                             </w:r>
                             <w:r>
                               <w:rPr>
@@ -2467,7 +2429,15 @@
                           <w:szCs w:val="22"/>
                         </w:rPr>
                         <w:br/>
-                        <w:t>(n = 18</w:t>
+                        <w:t>(n = 1</w:t>
+                      </w:r>
+                      <w:r>
+                        <w:rPr>
+                          <w:rFonts w:ascii="Calibri" w:hAnsi="Calibri"/>
+                          <w:sz w:val="22"/>
+                          <w:szCs w:val="22"/>
+                        </w:rPr>
+                        <w:t>9</w:t>
                       </w:r>
                       <w:r>
                         <w:rPr>
@@ -2981,7 +2951,15 @@
                                 <w:sz w:val="22"/>
                                 <w:szCs w:val="22"/>
                               </w:rPr>
-                              <w:t>11</w:t>
+                              <w:t>1</w:t>
+                            </w:r>
+                            <w:r>
+                              <w:rPr>
+                                <w:rFonts w:ascii="Calibri" w:hAnsi="Calibri"/>
+                                <w:sz w:val="22"/>
+                                <w:szCs w:val="22"/>
+                              </w:rPr>
+                              <w:t>9</w:t>
                             </w:r>
                             <w:r>
                               <w:rPr>
@@ -3128,7 +3106,15 @@
                           <w:sz w:val="22"/>
                           <w:szCs w:val="22"/>
                         </w:rPr>
-                        <w:t>11</w:t>
+                        <w:t>1</w:t>
+                      </w:r>
+                      <w:r>
+                        <w:rPr>
+                          <w:rFonts w:ascii="Calibri" w:hAnsi="Calibri"/>
+                          <w:sz w:val="22"/>
+                          <w:szCs w:val="22"/>
+                        </w:rPr>
+                        <w:t>9</w:t>
                       </w:r>
                       <w:r>
                         <w:rPr>

</xml_diff>